<commit_message>
optimization and naming convention addded
</commit_message>
<xml_diff>
--- a/Documentation/User Manual.docx
+++ b/Documentation/User Manual.docx
@@ -500,8 +500,10 @@
         <w:ind w:left="567" w:hanging="1064"/>
       </w:pPr>
       <w:r>
-        <w:t>How to Install and Use PSW script/plugin</w:t>
-      </w:r>
+        <w:t>Plugin Installation</w:t>
+      </w:r>
+      <w:bookmarkStart w:id="0" w:name="_GoBack"/>
+      <w:bookmarkEnd w:id="0"/>
     </w:p>
     <w:p>
       <w:pPr>
@@ -937,9 +939,236 @@
         <w:tabs>
           <w:tab w:val="left" w:pos="0"/>
         </w:tabs>
-      </w:pPr>
-      <w:bookmarkStart w:id="0" w:name="_GoBack"/>
-      <w:bookmarkEnd w:id="0"/>
+        <w:rPr>
+          <w:sz w:val="32"/>
+          <w:szCs w:val="32"/>
+        </w:rPr>
+      </w:pPr>
+      <w:r>
+        <w:rPr>
+          <w:sz w:val="32"/>
+          <w:szCs w:val="32"/>
+        </w:rPr>
+        <w:t xml:space="preserve">Chapter 1. </w:t>
+      </w:r>
+    </w:p>
+    <w:p>
+      <w:pPr>
+        <w:tabs>
+          <w:tab w:val="left" w:pos="0"/>
+        </w:tabs>
+        <w:rPr>
+          <w:sz w:val="36"/>
+          <w:szCs w:val="36"/>
+        </w:rPr>
+      </w:pPr>
+      <w:r>
+        <w:rPr>
+          <w:sz w:val="36"/>
+          <w:szCs w:val="36"/>
+        </w:rPr>
+        <w:t>PLUGIN INSTALLATION</w:t>
+      </w:r>
+    </w:p>
+    <w:p>
+      <w:pPr>
+        <w:tabs>
+          <w:tab w:val="left" w:pos="0"/>
+        </w:tabs>
+        <w:rPr>
+          <w:sz w:val="32"/>
+          <w:szCs w:val="32"/>
+        </w:rPr>
+      </w:pPr>
+      <w:r>
+        <w:rPr>
+          <w:sz w:val="32"/>
+          <w:szCs w:val="32"/>
+        </w:rPr>
+        <w:t>How to install PSW Photoshop plugin</w:t>
+      </w:r>
+      <w:r>
+        <w:rPr>
+          <w:sz w:val="32"/>
+          <w:szCs w:val="32"/>
+        </w:rPr>
+        <w:t>??</w:t>
+      </w:r>
+    </w:p>
+    <w:p>
+      <w:pPr>
+        <w:rPr>
+          <w:sz w:val="32"/>
+          <w:szCs w:val="32"/>
+        </w:rPr>
+      </w:pPr>
+    </w:p>
+    <w:p>
+      <w:pPr>
+        <w:tabs>
+          <w:tab w:val="left" w:pos="6800"/>
+        </w:tabs>
+        <w:rPr>
+          <w:sz w:val="32"/>
+          <w:szCs w:val="32"/>
+        </w:rPr>
+      </w:pPr>
+      <w:r>
+        <w:rPr>
+          <w:sz w:val="32"/>
+          <w:szCs w:val="32"/>
+        </w:rPr>
+        <w:tab/>
+      </w:r>
+    </w:p>
+    <w:p>
+      <w:pPr>
+        <w:tabs>
+          <w:tab w:val="left" w:pos="6800"/>
+        </w:tabs>
+      </w:pPr>
+      <w:r>
+        <w:t>The followings are steps to download and run PSW Photoshop extension on your wireframe design of static website in Photoshop.</w:t>
+      </w:r>
+    </w:p>
+    <w:p>
+      <w:pPr>
+        <w:tabs>
+          <w:tab w:val="left" w:pos="6800"/>
+        </w:tabs>
+      </w:pPr>
+    </w:p>
+    <w:p>
+      <w:pPr>
+        <w:tabs>
+          <w:tab w:val="left" w:pos="6800"/>
+        </w:tabs>
+        <w:rPr>
+          <w:sz w:val="28"/>
+          <w:szCs w:val="28"/>
+        </w:rPr>
+      </w:pPr>
+      <w:r>
+        <w:rPr>
+          <w:sz w:val="28"/>
+          <w:szCs w:val="28"/>
+        </w:rPr>
+        <w:t>Step 1: Go to www.harshbhatia.net/PSW/download</w:t>
+      </w:r>
+    </w:p>
+    <w:p>
+      <w:pPr>
+        <w:tabs>
+          <w:tab w:val="left" w:pos="6800"/>
+        </w:tabs>
+        <w:rPr>
+          <w:sz w:val="28"/>
+          <w:szCs w:val="28"/>
+        </w:rPr>
+      </w:pPr>
+      <w:r>
+        <w:rPr>
+          <w:sz w:val="28"/>
+          <w:szCs w:val="28"/>
+        </w:rPr>
+        <w:t>Step 2: Download the plugin in any directory you want to .</w:t>
+      </w:r>
+    </w:p>
+    <w:p>
+      <w:pPr>
+        <w:tabs>
+          <w:tab w:val="left" w:pos="6800"/>
+        </w:tabs>
+      </w:pPr>
+    </w:p>
+    <w:p>
+      <w:pPr>
+        <w:tabs>
+          <w:tab w:val="left" w:pos="6800"/>
+        </w:tabs>
+      </w:pPr>
+      <w:r>
+        <w:t xml:space="preserve">For Running through Script </w:t>
+      </w:r>
+    </w:p>
+    <w:p>
+      <w:pPr>
+        <w:tabs>
+          <w:tab w:val="left" w:pos="6800"/>
+        </w:tabs>
+        <w:rPr>
+          <w:sz w:val="32"/>
+          <w:szCs w:val="32"/>
+        </w:rPr>
+      </w:pPr>
+      <w:r>
+        <w:rPr>
+          <w:sz w:val="32"/>
+          <w:szCs w:val="32"/>
+        </w:rPr>
+        <w:t xml:space="preserve">Step 3: Open Photoshop and Click to </w:t>
+      </w:r>
+      <w:r>
+        <w:rPr>
+          <w:sz w:val="32"/>
+          <w:szCs w:val="32"/>
+        </w:rPr>
+        <w:t xml:space="preserve">File-&gt;Scripts-&gt;Browse and then Go to the folder you earlier download the script. </w:t>
+      </w:r>
+    </w:p>
+    <w:p>
+      <w:pPr>
+        <w:tabs>
+          <w:tab w:val="left" w:pos="6800"/>
+        </w:tabs>
+      </w:pPr>
+    </w:p>
+    <w:p>
+      <w:pPr>
+        <w:tabs>
+          <w:tab w:val="left" w:pos="6800"/>
+        </w:tabs>
+      </w:pPr>
+      <w:r>
+        <w:rPr>
+          <w:sz w:val="32"/>
+          <w:szCs w:val="32"/>
+        </w:rPr>
+        <w:t xml:space="preserve">Step 4: </w:t>
+      </w:r>
+      <w:r>
+        <w:rPr>
+          <w:sz w:val="32"/>
+          <w:szCs w:val="32"/>
+        </w:rPr>
+        <w:t>Click on the script file to run the plugin</w:t>
+      </w:r>
+      <w:r>
+        <w:rPr>
+          <w:sz w:val="32"/>
+          <w:szCs w:val="32"/>
+        </w:rPr>
+        <w:t xml:space="preserve"> and your PSW script will start.</w:t>
+      </w:r>
+      <w:r>
+        <w:rPr>
+          <w:sz w:val="32"/>
+          <w:szCs w:val="32"/>
+        </w:rPr>
+        <w:t xml:space="preserve"> </w:t>
+      </w:r>
+      <w:r>
+        <w:br/>
+      </w:r>
+      <w:r>
+        <w:t xml:space="preserve">PSW converts the </w:t>
+      </w:r>
+      <w:r>
+        <w:t>current /</w:t>
+      </w:r>
+      <w:r>
+        <w:t>active Photoshop Document into the web design and save the particular files at your desktop with a folder Named “PSW”.</w:t>
+      </w:r>
     </w:p>
     <w:sectPr>
       <w:pgSz w:w="11900" w:h="16840"/>
@@ -1239,6 +1468,17 @@
       <w:contextualSpacing/>
     </w:pPr>
   </w:style>
+  <w:style w:type="character" w:styleId="Hyperlink">
+    <w:name w:val="Hyperlink"/>
+    <w:basedOn w:val="DefaultParagraphFont"/>
+    <w:uiPriority w:val="99"/>
+    <w:unhideWhenUsed/>
+    <w:rsid w:val="003D1CFF"/>
+    <w:rPr>
+      <w:color w:val="0000FF" w:themeColor="hyperlink"/>
+      <w:u w:val="single"/>
+    </w:rPr>
+  </w:style>
 </w:styles>
 </file>
 
@@ -1435,6 +1675,17 @@
       <w:ind w:left="720"/>
       <w:contextualSpacing/>
     </w:pPr>
+  </w:style>
+  <w:style w:type="character" w:styleId="Hyperlink">
+    <w:name w:val="Hyperlink"/>
+    <w:basedOn w:val="DefaultParagraphFont"/>
+    <w:uiPriority w:val="99"/>
+    <w:unhideWhenUsed/>
+    <w:rsid w:val="003D1CFF"/>
+    <w:rPr>
+      <w:color w:val="0000FF" w:themeColor="hyperlink"/>
+      <w:u w:val="single"/>
+    </w:rPr>
   </w:style>
 </w:styles>
 </file>

</xml_diff>